<commit_message>
publication - updates to include recently submitted data, changes to text in line with feedback
</commit_message>
<xml_diff>
--- a/07_publication/update_2024_06/markdown/phs-offdev-cover.docx
+++ b/07_publication/update_2024_06/markdown/phs-offdev-cover.docx
@@ -98,12 +98,12 @@
                       </wps:spPr>
                       <wps:txbx>
                         <w:txbxContent>
-                          <w:bookmarkStart w:id="1" w:name="_Toc322599008" w:displacedByCustomXml="next"/>
-                          <w:bookmarkStart w:id="2" w:name="_Toc322600015" w:displacedByCustomXml="next"/>
-                          <w:bookmarkStart w:id="3" w:name="_Toc322600037" w:displacedByCustomXml="next"/>
-                          <w:bookmarkStart w:id="4" w:name="_Toc323040046" w:displacedByCustomXml="next"/>
-                          <w:bookmarkStart w:id="5" w:name="_Toc324429932" w:displacedByCustomXml="next"/>
-                          <w:bookmarkStart w:id="6" w:name="_Toc324429979" w:displacedByCustomXml="next"/>
+                          <w:bookmarkStart w:id="1" w:name="_Toc324429979" w:displacedByCustomXml="next"/>
+                          <w:bookmarkStart w:id="2" w:name="_Toc324429932" w:displacedByCustomXml="next"/>
+                          <w:bookmarkStart w:id="3" w:name="_Toc323040046" w:displacedByCustomXml="next"/>
+                          <w:bookmarkStart w:id="4" w:name="_Toc322600037" w:displacedByCustomXml="next"/>
+                          <w:bookmarkStart w:id="5" w:name="_Toc322600015" w:displacedByCustomXml="next"/>
+                          <w:bookmarkStart w:id="6" w:name="_Toc322599008" w:displacedByCustomXml="next"/>
                           <w:sdt>
                             <w:sdtPr>
                               <w:alias w:val="Title"/>
@@ -298,16 +298,8 @@
         <w:rPr>
           <w:rStyle w:val="Restrictedstatisticstextforpublicationreleases"/>
         </w:rPr>
-        <w:t>RESTRICTED STATISTICS: embargoed to 09:30 dd/mm/</w:t>
+        <w:t>RESTRICTED STATISTICS: embargoed to 09:30 dd/mm/yyyy</w:t>
       </w:r>
-      <w:proofErr w:type="spellStart"/>
-      <w:r>
-        <w:rPr>
-          <w:rStyle w:val="Restrictedstatisticstextforpublicationreleases"/>
-        </w:rPr>
-        <w:t>yyyy</w:t>
-      </w:r>
-      <w:proofErr w:type="spellEnd"/>
     </w:p>
     <w:p>
       <w:pPr>
@@ -408,7 +400,7 @@
           <w:noProof/>
         </w:rPr>
         <w:drawing>
-          <wp:inline distT="0" distB="0" distL="0" distR="0" wp14:anchorId="7406B6D7" wp14:editId="4CEB14D7">
+          <wp:inline distT="0" distB="0" distL="0" distR="0" wp14:anchorId="7406B6D7" wp14:editId="289A2BE5">
             <wp:extent cx="277327" cy="273579"/>
             <wp:effectExtent l="0" t="0" r="8890" b="0"/>
             <wp:docPr id="9" name="Picture 9">
@@ -484,7 +476,7 @@
           <w:noProof/>
         </w:rPr>
         <w:drawing>
-          <wp:inline distT="0" distB="0" distL="0" distR="0" wp14:anchorId="0681DD02" wp14:editId="5B2C48A0">
+          <wp:inline distT="0" distB="0" distL="0" distR="0" wp14:anchorId="0681DD02" wp14:editId="042F609D">
             <wp:extent cx="277327" cy="277327"/>
             <wp:effectExtent l="0" t="0" r="8890" b="8890"/>
             <wp:docPr id="8" name="Picture 8">
@@ -976,7 +968,19 @@
     </w:p>
     <w:p>
       <w:r>
-        <w:t xml:space="preserve">We are continuing to develop this report and currently have plans </w:t>
+        <w:t>PHS is</w:t>
+      </w:r>
+      <w:r>
+        <w:t xml:space="preserve"> continuing to develop </w:t>
+      </w:r>
+      <w:r>
+        <w:t>CAPTND and accompanying narratives. There are</w:t>
+      </w:r>
+      <w:r>
+        <w:t xml:space="preserve"> plans </w:t>
+      </w:r>
+      <w:r>
+        <w:t xml:space="preserve">underway </w:t>
       </w:r>
       <w:r>
         <w:t>to review reporting methods and include additional measures from CAPTND when the data quality of further measures is deemed sufficient.</w:t>
@@ -6033,6 +6037,7 @@
     <w:rsid w:val="00714B9B"/>
     <w:rsid w:val="00A04193"/>
     <w:rsid w:val="00AB5173"/>
+    <w:rsid w:val="00B0100F"/>
     <w:rsid w:val="00BC5507"/>
     <w:rsid w:val="00C630F3"/>
   </w:rsids>
@@ -6759,7 +6764,12 @@
 </file>
 
 <file path=customXml/item2.xml><?xml version="1.0" encoding="utf-8"?>
-<b:Sources xmlns:b="http://schemas.openxmlformats.org/officeDocument/2006/bibliography" xmlns="http://schemas.openxmlformats.org/officeDocument/2006/bibliography" SelectedStyle="\APASixthEditionOfficeOnline.xsl" StyleName="APA" Version="6"/>
+<?mso-contentType ?>
+<FormTemplates xmlns="http://schemas.microsoft.com/sharepoint/v3/contenttype/forms">
+  <Display>DocumentLibraryForm</Display>
+  <Edit>DocumentLibraryForm</Edit>
+  <New>DocumentLibraryForm</New>
+</FormTemplates>
 </file>
 
 <file path=customXml/item3.xml><?xml version="1.0" encoding="utf-8"?>
@@ -6942,12 +6952,7 @@
 </file>
 
 <file path=customXml/item4.xml><?xml version="1.0" encoding="utf-8"?>
-<?mso-contentType ?>
-<FormTemplates xmlns="http://schemas.microsoft.com/sharepoint/v3/contenttype/forms">
-  <Display>DocumentLibraryForm</Display>
-  <Edit>DocumentLibraryForm</Edit>
-  <New>DocumentLibraryForm</New>
-</FormTemplates>
+<b:Sources xmlns:b="http://schemas.openxmlformats.org/officeDocument/2006/bibliography" xmlns="http://schemas.openxmlformats.org/officeDocument/2006/bibliography" SelectedStyle="\APASixthEditionOfficeOnline.xsl" StyleName="APA" Version="6"/>
 </file>
 
 <file path=customXml/itemProps1.xml><?xml version="1.0" encoding="utf-8"?>
@@ -6961,9 +6966,9 @@
 </file>
 
 <file path=customXml/itemProps2.xml><?xml version="1.0" encoding="utf-8"?>
-<ds:datastoreItem xmlns:ds="http://schemas.openxmlformats.org/officeDocument/2006/customXml" ds:itemID="{3849E116-B3D2-4241-A515-0A0CC5376A28}">
+<ds:datastoreItem xmlns:ds="http://schemas.openxmlformats.org/officeDocument/2006/customXml" ds:itemID="{909CB5D3-5BFD-4BBC-9F32-751451F9C34C}">
   <ds:schemaRefs>
-    <ds:schemaRef ds:uri="http://schemas.openxmlformats.org/officeDocument/2006/bibliography"/>
+    <ds:schemaRef ds:uri="http://schemas.microsoft.com/sharepoint/v3/contenttype/forms"/>
   </ds:schemaRefs>
 </ds:datastoreItem>
 </file>
@@ -6988,9 +6993,9 @@
 </file>
 
 <file path=customXml/itemProps4.xml><?xml version="1.0" encoding="utf-8"?>
-<ds:datastoreItem xmlns:ds="http://schemas.openxmlformats.org/officeDocument/2006/customXml" ds:itemID="{909CB5D3-5BFD-4BBC-9F32-751451F9C34C}">
+<ds:datastoreItem xmlns:ds="http://schemas.openxmlformats.org/officeDocument/2006/customXml" ds:itemID="{3849E116-B3D2-4241-A515-0A0CC5376A28}">
   <ds:schemaRefs>
-    <ds:schemaRef ds:uri="http://schemas.microsoft.com/sharepoint/v3/contenttype/forms"/>
+    <ds:schemaRef ds:uri="http://schemas.openxmlformats.org/officeDocument/2006/bibliography"/>
   </ds:schemaRefs>
 </ds:datastoreItem>
 </file>

</xml_diff>